<commit_message>
resistor test with calculation error
</commit_message>
<xml_diff>
--- a/Doc/Dokumentáció_Lukács_Botond.docx
+++ b/Doc/Dokumentáció_Lukács_Botond.docx
@@ -1312,8 +1312,8 @@
         <w:pStyle w:val="Heading1"/>
         <w:rPr/>
       </w:pPr>
-      <w:bookmarkStart w:id="0" w:name="_Toc11869460"/>
-      <w:bookmarkStart w:id="1" w:name="_Toc81417752"/>
+      <w:bookmarkStart w:id="0" w:name="_Toc81417752"/>
+      <w:bookmarkStart w:id="1" w:name="_Toc11869460"/>
       <w:r>
         <w:rPr/>
         <w:t>1.Bevezető</w:t>
@@ -1331,8 +1331,8 @@
           <w:shd w:fill="FFFFFF" w:val="clear"/>
         </w:rPr>
       </w:pPr>
-      <w:bookmarkStart w:id="2" w:name="_Toc11869462"/>
-      <w:bookmarkStart w:id="3" w:name="_Toc81417753"/>
+      <w:bookmarkStart w:id="2" w:name="_Toc81417753"/>
+      <w:bookmarkStart w:id="3" w:name="_Toc11869462"/>
       <w:r>
         <w:rPr>
           <w:rFonts w:cs="Times New Roman"/>
@@ -1772,63 +1772,6 @@
         <mc:AlternateContent>
           <mc:Choice Requires="wps">
             <w:drawing>
-              <wp:anchor behindDoc="0" distT="18415" distB="18415" distL="18415" distR="18415" simplePos="0" locked="0" layoutInCell="0" allowOverlap="1" relativeHeight="33">
-                <wp:simplePos x="0" y="0"/>
-                <wp:positionH relativeFrom="column">
-                  <wp:posOffset>2475230</wp:posOffset>
-                </wp:positionH>
-                <wp:positionV relativeFrom="paragraph">
-                  <wp:posOffset>6822440</wp:posOffset>
-                </wp:positionV>
-                <wp:extent cx="635" cy="345440"/>
-                <wp:effectExtent l="0" t="0" r="0" b="0"/>
-                <wp:wrapNone/>
-                <wp:docPr id="6" name="Line 7"/>
-                <a:graphic xmlns:a="http://schemas.openxmlformats.org/drawingml/2006/main">
-                  <a:graphicData uri="http://schemas.microsoft.com/office/word/2010/wordprocessingShape">
-                    <wps:wsp>
-                      <wps:cNvSpPr/>
-                      <wps:spPr>
-                        <a:xfrm>
-                          <a:off x="0" y="0"/>
-                          <a:ext cx="0" cy="344880"/>
-                        </a:xfrm>
-                        <a:prstGeom prst="line">
-                          <a:avLst/>
-                        </a:prstGeom>
-                        <a:ln w="36720">
-                          <a:solidFill>
-                            <a:srgbClr val="3465a4"/>
-                          </a:solidFill>
-                          <a:round/>
-                        </a:ln>
-                      </wps:spPr>
-                      <wps:style>
-                        <a:lnRef idx="0"/>
-                        <a:fillRef idx="0"/>
-                        <a:effectRef idx="0"/>
-                        <a:fontRef idx="minor"/>
-                      </wps:style>
-                      <wps:bodyPr/>
-                    </wps:wsp>
-                  </a:graphicData>
-                </a:graphic>
-              </wp:anchor>
-            </w:drawing>
-          </mc:Choice>
-          <mc:Fallback>
-            <w:pict>
-              <v:line id="shape_0" from="194.9pt,537.2pt" to="194.9pt,564.3pt" ID="Line 7" stroked="t" o:allowincell="f" style="position:absolute">
-                <v:stroke color="#3465a4" weight="36720" joinstyle="round" endcap="flat"/>
-                <v:fill o:detectmouseclick="t" on="false"/>
-                <w10:wrap type="none"/>
-              </v:line>
-            </w:pict>
-          </mc:Fallback>
-        </mc:AlternateContent>
-        <mc:AlternateContent>
-          <mc:Choice Requires="wps">
-            <w:drawing>
               <wp:anchor behindDoc="0" distT="12700" distB="24765" distL="12700" distR="13970" simplePos="0" locked="0" layoutInCell="0" allowOverlap="1" relativeHeight="13">
                 <wp:simplePos x="0" y="0"/>
                 <wp:positionH relativeFrom="column">
@@ -1840,7 +1783,7 @@
                 <wp:extent cx="997585" cy="833755"/>
                 <wp:effectExtent l="0" t="0" r="0" b="0"/>
                 <wp:wrapNone/>
-                <wp:docPr id="7" name="Téglalap 69"/>
+                <wp:docPr id="6" name="Téglalap 69"/>
                 <a:graphic xmlns:a="http://schemas.openxmlformats.org/drawingml/2006/main">
                   <a:graphicData uri="http://schemas.microsoft.com/office/word/2010/wordprocessingShape">
                     <wps:wsp>
@@ -1968,7 +1911,7 @@
                 <wp:extent cx="165100" cy="410845"/>
                 <wp:effectExtent l="0" t="0" r="0" b="0"/>
                 <wp:wrapNone/>
-                <wp:docPr id="9" name="Lefelé nyíl 71"/>
+                <wp:docPr id="8" name="Lefelé nyíl 71"/>
                 <a:graphic xmlns:a="http://schemas.openxmlformats.org/drawingml/2006/main">
                   <a:graphicData uri="http://schemas.microsoft.com/office/word/2010/wordprocessingShape">
                     <wps:wsp>
@@ -2050,7 +1993,7 @@
                 <wp:extent cx="2785745" cy="281305"/>
                 <wp:effectExtent l="0" t="0" r="0" b="0"/>
                 <wp:wrapNone/>
-                <wp:docPr id="10" name="Téglalap 75"/>
+                <wp:docPr id="9" name="Téglalap 75"/>
                 <a:graphic xmlns:a="http://schemas.openxmlformats.org/drawingml/2006/main">
                   <a:graphicData uri="http://schemas.microsoft.com/office/word/2010/wordprocessingShape">
                     <wps:wsp>
@@ -2139,7 +2082,7 @@
         <mc:AlternateContent>
           <mc:Choice Requires="wps">
             <w:drawing>
-              <wp:anchor behindDoc="0" distT="38100" distB="142875" distL="114300" distR="61595" simplePos="0" locked="0" layoutInCell="0" allowOverlap="1" relativeHeight="21">
+              <wp:anchor behindDoc="0" distT="38100" distB="142875" distL="114300" distR="61595" simplePos="0" locked="0" layoutInCell="0" allowOverlap="1" relativeHeight="20">
                 <wp:simplePos x="0" y="0"/>
                 <wp:positionH relativeFrom="column">
                   <wp:posOffset>628015</wp:posOffset>
@@ -2150,7 +2093,7 @@
                 <wp:extent cx="1045210" cy="239395"/>
                 <wp:effectExtent l="0" t="0" r="0" b="0"/>
                 <wp:wrapNone/>
-                <wp:docPr id="12" name="Szögletes összekötő 77"/>
+                <wp:docPr id="11" name="Szögletes összekötő 77"/>
                 <a:graphic xmlns:a="http://schemas.openxmlformats.org/drawingml/2006/main">
                   <a:graphicData uri="http://schemas.microsoft.com/office/word/2010/wordprocessingShape">
                     <wps:wsp>
@@ -2219,7 +2162,7 @@
         <mc:AlternateContent>
           <mc:Choice Requires="wps">
             <w:drawing>
-              <wp:anchor behindDoc="0" distT="18415" distB="18415" distL="18415" distR="18415" simplePos="0" locked="0" layoutInCell="0" allowOverlap="1" relativeHeight="23">
+              <wp:anchor behindDoc="0" distT="18415" distB="18415" distL="18415" distR="18415" simplePos="0" locked="0" layoutInCell="0" allowOverlap="1" relativeHeight="22">
                 <wp:simplePos x="0" y="0"/>
                 <wp:positionH relativeFrom="column">
                   <wp:posOffset>1103630</wp:posOffset>
@@ -2230,7 +2173,7 @@
                 <wp:extent cx="741680" cy="635"/>
                 <wp:effectExtent l="0" t="0" r="0" b="0"/>
                 <wp:wrapNone/>
-                <wp:docPr id="13" name="Line 2"/>
+                <wp:docPr id="12" name="Line 2"/>
                 <a:graphic xmlns:a="http://schemas.openxmlformats.org/drawingml/2006/main">
                   <a:graphicData uri="http://schemas.microsoft.com/office/word/2010/wordprocessingShape">
                     <wps:wsp>
@@ -2273,23 +2216,80 @@
             </w:pict>
           </mc:Fallback>
         </mc:AlternateContent>
-      </w:r>
-      <w:r>
-        <w:rPr/>
-        <w:t xml:space="preserve"> </w:t>
-      </w:r>
-    </w:p>
-    <w:p>
-      <w:pPr>
-        <w:pStyle w:val="Normal"/>
-        <w:rPr/>
-      </w:pPr>
-      <w:r>
-        <w:rPr/>
         <mc:AlternateContent>
           <mc:Choice Requires="wps">
             <w:drawing>
-              <wp:anchor behindDoc="0" distT="0" distB="0" distL="0" distR="0" simplePos="0" locked="0" layoutInCell="0" allowOverlap="1" relativeHeight="32">
+              <wp:anchor behindDoc="0" distT="18415" distB="18415" distL="18415" distR="18415" simplePos="0" locked="0" layoutInCell="0" allowOverlap="1" relativeHeight="33">
+                <wp:simplePos x="0" y="0"/>
+                <wp:positionH relativeFrom="column">
+                  <wp:posOffset>2475230</wp:posOffset>
+                </wp:positionH>
+                <wp:positionV relativeFrom="paragraph">
+                  <wp:posOffset>6822440</wp:posOffset>
+                </wp:positionV>
+                <wp:extent cx="635" cy="345440"/>
+                <wp:effectExtent l="0" t="0" r="0" b="0"/>
+                <wp:wrapNone/>
+                <wp:docPr id="13" name="Line 7"/>
+                <a:graphic xmlns:a="http://schemas.openxmlformats.org/drawingml/2006/main">
+                  <a:graphicData uri="http://schemas.microsoft.com/office/word/2010/wordprocessingShape">
+                    <wps:wsp>
+                      <wps:cNvSpPr/>
+                      <wps:spPr>
+                        <a:xfrm>
+                          <a:off x="0" y="0"/>
+                          <a:ext cx="0" cy="344880"/>
+                        </a:xfrm>
+                        <a:prstGeom prst="line">
+                          <a:avLst/>
+                        </a:prstGeom>
+                        <a:ln w="36720">
+                          <a:solidFill>
+                            <a:srgbClr val="3465a4"/>
+                          </a:solidFill>
+                          <a:round/>
+                        </a:ln>
+                      </wps:spPr>
+                      <wps:style>
+                        <a:lnRef idx="0"/>
+                        <a:fillRef idx="0"/>
+                        <a:effectRef idx="0"/>
+                        <a:fontRef idx="minor"/>
+                      </wps:style>
+                      <wps:bodyPr/>
+                    </wps:wsp>
+                  </a:graphicData>
+                </a:graphic>
+              </wp:anchor>
+            </w:drawing>
+          </mc:Choice>
+          <mc:Fallback>
+            <w:pict>
+              <v:line id="shape_0" from="194.9pt,537.2pt" to="194.9pt,564.3pt" ID="Line 7" stroked="t" o:allowincell="f" style="position:absolute">
+                <v:stroke color="#3465a4" weight="36720" joinstyle="round" endcap="flat"/>
+                <v:fill o:detectmouseclick="t" on="false"/>
+                <w10:wrap type="none"/>
+              </v:line>
+            </w:pict>
+          </mc:Fallback>
+        </mc:AlternateContent>
+      </w:r>
+      <w:r>
+        <w:rPr/>
+        <w:t xml:space="preserve"> </w:t>
+      </w:r>
+    </w:p>
+    <w:p>
+      <w:pPr>
+        <w:pStyle w:val="Normal"/>
+        <w:rPr/>
+      </w:pPr>
+      <w:r>
+        <w:rPr/>
+        <mc:AlternateContent>
+          <mc:Choice Requires="wps">
+            <w:drawing>
+              <wp:anchor behindDoc="0" distT="0" distB="0" distL="0" distR="0" simplePos="0" locked="0" layoutInCell="0" allowOverlap="1" relativeHeight="31">
                 <wp:simplePos x="0" y="0"/>
                 <wp:positionH relativeFrom="column">
                   <wp:posOffset>1077595</wp:posOffset>
@@ -2329,7 +2329,7 @@
                             <w:r>
                               <w:rPr>
                                 <w:sz w:val="22"/>
-                                <w:rFonts w:ascii="Calibri" w:hAnsi="Calibri" w:cs="DejaVu Sans"/>
+                                <w:rFonts w:ascii="Calibri" w:hAnsi="Calibri"/>
                                 <w:lang w:val="en-US"/>
                               </w:rPr>
                               <w:t>5V</w:t>
@@ -2344,7 +2344,7 @@
                             <w:r>
                               <w:rPr>
                                 <w:sz w:val="22"/>
-                                <w:rFonts w:ascii="Calibri" w:hAnsi="Calibri" w:cs="DejaVu Sans"/>
+                                <w:rFonts w:ascii="Calibri" w:hAnsi="Calibri"/>
                                 <w:lang w:val="en-US"/>
                               </w:rPr>
                               <w:t>Serial kommunikáció</w:t>
@@ -2379,7 +2379,7 @@
                       <w:r>
                         <w:rPr>
                           <w:sz w:val="22"/>
-                          <w:rFonts w:ascii="Calibri" w:hAnsi="Calibri" w:cs="DejaVu Sans"/>
+                          <w:rFonts w:ascii="Calibri" w:hAnsi="Calibri"/>
                           <w:lang w:val="en-US"/>
                         </w:rPr>
                         <w:t>5V</w:t>
@@ -2394,7 +2394,7 @@
                       <w:r>
                         <w:rPr>
                           <w:sz w:val="22"/>
-                          <w:rFonts w:ascii="Calibri" w:hAnsi="Calibri" w:cs="DejaVu Sans"/>
+                          <w:rFonts w:ascii="Calibri" w:hAnsi="Calibri"/>
                           <w:lang w:val="en-US"/>
                         </w:rPr>
                         <w:t>Serial kommunikáció</w:t>
@@ -2512,120 +2512,6 @@
         <mc:AlternateContent>
           <mc:Choice Requires="wps">
             <w:drawing>
-              <wp:anchor behindDoc="0" distT="18415" distB="18415" distL="18415" distR="18415" simplePos="0" locked="0" layoutInCell="0" allowOverlap="1" relativeHeight="30">
-                <wp:simplePos x="0" y="0"/>
-                <wp:positionH relativeFrom="column">
-                  <wp:posOffset>1096010</wp:posOffset>
-                </wp:positionH>
-                <wp:positionV relativeFrom="paragraph">
-                  <wp:posOffset>8242300</wp:posOffset>
-                </wp:positionV>
-                <wp:extent cx="741680" cy="635"/>
-                <wp:effectExtent l="0" t="0" r="0" b="0"/>
-                <wp:wrapNone/>
-                <wp:docPr id="17" name="Line 5"/>
-                <a:graphic xmlns:a="http://schemas.openxmlformats.org/drawingml/2006/main">
-                  <a:graphicData uri="http://schemas.microsoft.com/office/word/2010/wordprocessingShape">
-                    <wps:wsp>
-                      <wps:cNvSpPr/>
-                      <wps:spPr>
-                        <a:xfrm>
-                          <a:off x="0" y="0"/>
-                          <a:ext cx="740880" cy="0"/>
-                        </a:xfrm>
-                        <a:prstGeom prst="line">
-                          <a:avLst/>
-                        </a:prstGeom>
-                        <a:ln w="36720">
-                          <a:solidFill>
-                            <a:srgbClr val="3465a4"/>
-                          </a:solidFill>
-                          <a:round/>
-                        </a:ln>
-                      </wps:spPr>
-                      <wps:style>
-                        <a:lnRef idx="0"/>
-                        <a:fillRef idx="0"/>
-                        <a:effectRef idx="0"/>
-                        <a:fontRef idx="minor"/>
-                      </wps:style>
-                      <wps:bodyPr/>
-                    </wps:wsp>
-                  </a:graphicData>
-                </a:graphic>
-              </wp:anchor>
-            </w:drawing>
-          </mc:Choice>
-          <mc:Fallback>
-            <w:pict>
-              <v:line id="shape_0" from="86.3pt,649pt" to="144.6pt,649pt" ID="Line 5" stroked="t" o:allowincell="f" style="position:absolute">
-                <v:stroke color="#3465a4" weight="36720" joinstyle="round" endcap="flat"/>
-                <v:fill o:detectmouseclick="t" on="false"/>
-                <w10:wrap type="none"/>
-              </v:line>
-            </w:pict>
-          </mc:Fallback>
-        </mc:AlternateContent>
-        <mc:AlternateContent>
-          <mc:Choice Requires="wps">
-            <w:drawing>
-              <wp:anchor behindDoc="0" distT="18415" distB="18415" distL="18415" distR="18415" simplePos="0" locked="0" layoutInCell="0" allowOverlap="1" relativeHeight="37">
-                <wp:simplePos x="0" y="0"/>
-                <wp:positionH relativeFrom="column">
-                  <wp:posOffset>3284220</wp:posOffset>
-                </wp:positionH>
-                <wp:positionV relativeFrom="paragraph">
-                  <wp:posOffset>7933690</wp:posOffset>
-                </wp:positionV>
-                <wp:extent cx="741680" cy="635"/>
-                <wp:effectExtent l="0" t="0" r="0" b="0"/>
-                <wp:wrapNone/>
-                <wp:docPr id="18" name="Line 9"/>
-                <a:graphic xmlns:a="http://schemas.openxmlformats.org/drawingml/2006/main">
-                  <a:graphicData uri="http://schemas.microsoft.com/office/word/2010/wordprocessingShape">
-                    <wps:wsp>
-                      <wps:cNvSpPr/>
-                      <wps:spPr>
-                        <a:xfrm>
-                          <a:off x="0" y="0"/>
-                          <a:ext cx="740880" cy="0"/>
-                        </a:xfrm>
-                        <a:prstGeom prst="line">
-                          <a:avLst/>
-                        </a:prstGeom>
-                        <a:ln w="36720">
-                          <a:solidFill>
-                            <a:srgbClr val="3465a4"/>
-                          </a:solidFill>
-                          <a:round/>
-                        </a:ln>
-                      </wps:spPr>
-                      <wps:style>
-                        <a:lnRef idx="0"/>
-                        <a:fillRef idx="0"/>
-                        <a:effectRef idx="0"/>
-                        <a:fontRef idx="minor"/>
-                      </wps:style>
-                      <wps:bodyPr/>
-                    </wps:wsp>
-                  </a:graphicData>
-                </a:graphic>
-              </wp:anchor>
-            </w:drawing>
-          </mc:Choice>
-          <mc:Fallback>
-            <w:pict>
-              <v:line id="shape_0" from="258.6pt,624.7pt" to="316.9pt,624.7pt" ID="Line 9" stroked="t" o:allowincell="f" style="position:absolute">
-                <v:stroke color="#3465a4" weight="36720" joinstyle="round" endcap="flat"/>
-                <v:fill o:detectmouseclick="t" on="false"/>
-                <w10:wrap type="none"/>
-              </v:line>
-            </w:pict>
-          </mc:Fallback>
-        </mc:AlternateContent>
-        <mc:AlternateContent>
-          <mc:Choice Requires="wps">
-            <w:drawing>
               <wp:anchor behindDoc="0" distT="12700" distB="26035" distL="12700" distR="16510" simplePos="0" locked="0" layoutInCell="0" allowOverlap="1" relativeHeight="16">
                 <wp:simplePos x="0" y="0"/>
                 <wp:positionH relativeFrom="column">
@@ -2637,7 +2523,7 @@
                 <wp:extent cx="1871345" cy="1003935"/>
                 <wp:effectExtent l="0" t="0" r="0" b="0"/>
                 <wp:wrapNone/>
-                <wp:docPr id="19" name="Téglalap 72"/>
+                <wp:docPr id="17" name="Téglalap 72"/>
                 <a:graphic xmlns:a="http://schemas.openxmlformats.org/drawingml/2006/main">
                   <a:graphicData uri="http://schemas.microsoft.com/office/word/2010/wordprocessingShape">
                     <wps:wsp>
@@ -2721,19 +2607,133 @@
             </w:pict>
           </mc:Fallback>
         </mc:AlternateContent>
-      </w:r>
-    </w:p>
-    <w:p>
-      <w:pPr>
-        <w:pStyle w:val="Normal"/>
-        <w:rPr/>
-      </w:pPr>
-      <w:r>
-        <w:rPr/>
         <mc:AlternateContent>
           <mc:Choice Requires="wps">
             <w:drawing>
-              <wp:anchor behindDoc="0" distT="18415" distB="18415" distL="18415" distR="18415" simplePos="0" locked="0" layoutInCell="0" allowOverlap="1" relativeHeight="24">
+              <wp:anchor behindDoc="0" distT="18415" distB="18415" distL="18415" distR="18415" simplePos="0" locked="0" layoutInCell="0" allowOverlap="1" relativeHeight="29">
+                <wp:simplePos x="0" y="0"/>
+                <wp:positionH relativeFrom="column">
+                  <wp:posOffset>1096010</wp:posOffset>
+                </wp:positionH>
+                <wp:positionV relativeFrom="paragraph">
+                  <wp:posOffset>8242300</wp:posOffset>
+                </wp:positionV>
+                <wp:extent cx="741680" cy="635"/>
+                <wp:effectExtent l="0" t="0" r="0" b="0"/>
+                <wp:wrapNone/>
+                <wp:docPr id="19" name="Line 5"/>
+                <a:graphic xmlns:a="http://schemas.openxmlformats.org/drawingml/2006/main">
+                  <a:graphicData uri="http://schemas.microsoft.com/office/word/2010/wordprocessingShape">
+                    <wps:wsp>
+                      <wps:cNvSpPr/>
+                      <wps:spPr>
+                        <a:xfrm>
+                          <a:off x="0" y="0"/>
+                          <a:ext cx="740880" cy="0"/>
+                        </a:xfrm>
+                        <a:prstGeom prst="line">
+                          <a:avLst/>
+                        </a:prstGeom>
+                        <a:ln w="36720">
+                          <a:solidFill>
+                            <a:srgbClr val="3465a4"/>
+                          </a:solidFill>
+                          <a:round/>
+                        </a:ln>
+                      </wps:spPr>
+                      <wps:style>
+                        <a:lnRef idx="0"/>
+                        <a:fillRef idx="0"/>
+                        <a:effectRef idx="0"/>
+                        <a:fontRef idx="minor"/>
+                      </wps:style>
+                      <wps:bodyPr/>
+                    </wps:wsp>
+                  </a:graphicData>
+                </a:graphic>
+              </wp:anchor>
+            </w:drawing>
+          </mc:Choice>
+          <mc:Fallback>
+            <w:pict>
+              <v:line id="shape_0" from="86.3pt,649pt" to="144.6pt,649pt" ID="Line 5" stroked="t" o:allowincell="f" style="position:absolute">
+                <v:stroke color="#3465a4" weight="36720" joinstyle="round" endcap="flat"/>
+                <v:fill o:detectmouseclick="t" on="false"/>
+                <w10:wrap type="none"/>
+              </v:line>
+            </w:pict>
+          </mc:Fallback>
+        </mc:AlternateContent>
+        <mc:AlternateContent>
+          <mc:Choice Requires="wps">
+            <w:drawing>
+              <wp:anchor behindDoc="0" distT="18415" distB="18415" distL="18415" distR="18415" simplePos="0" locked="0" layoutInCell="0" allowOverlap="1" relativeHeight="37">
+                <wp:simplePos x="0" y="0"/>
+                <wp:positionH relativeFrom="column">
+                  <wp:posOffset>3284220</wp:posOffset>
+                </wp:positionH>
+                <wp:positionV relativeFrom="paragraph">
+                  <wp:posOffset>7933690</wp:posOffset>
+                </wp:positionV>
+                <wp:extent cx="741680" cy="635"/>
+                <wp:effectExtent l="0" t="0" r="0" b="0"/>
+                <wp:wrapNone/>
+                <wp:docPr id="20" name="Line 9"/>
+                <a:graphic xmlns:a="http://schemas.openxmlformats.org/drawingml/2006/main">
+                  <a:graphicData uri="http://schemas.microsoft.com/office/word/2010/wordprocessingShape">
+                    <wps:wsp>
+                      <wps:cNvSpPr/>
+                      <wps:spPr>
+                        <a:xfrm>
+                          <a:off x="0" y="0"/>
+                          <a:ext cx="740880" cy="0"/>
+                        </a:xfrm>
+                        <a:prstGeom prst="line">
+                          <a:avLst/>
+                        </a:prstGeom>
+                        <a:ln w="36720">
+                          <a:solidFill>
+                            <a:srgbClr val="3465a4"/>
+                          </a:solidFill>
+                          <a:round/>
+                        </a:ln>
+                      </wps:spPr>
+                      <wps:style>
+                        <a:lnRef idx="0"/>
+                        <a:fillRef idx="0"/>
+                        <a:effectRef idx="0"/>
+                        <a:fontRef idx="minor"/>
+                      </wps:style>
+                      <wps:bodyPr/>
+                    </wps:wsp>
+                  </a:graphicData>
+                </a:graphic>
+              </wp:anchor>
+            </w:drawing>
+          </mc:Choice>
+          <mc:Fallback>
+            <w:pict>
+              <v:line id="shape_0" from="258.6pt,624.7pt" to="316.9pt,624.7pt" ID="Line 9" stroked="t" o:allowincell="f" style="position:absolute">
+                <v:stroke color="#3465a4" weight="36720" joinstyle="round" endcap="flat"/>
+                <v:fill o:detectmouseclick="t" on="false"/>
+                <w10:wrap type="none"/>
+              </v:line>
+            </w:pict>
+          </mc:Fallback>
+        </mc:AlternateContent>
+      </w:r>
+    </w:p>
+    <w:p>
+      <w:pPr>
+        <w:pStyle w:val="Normal"/>
+        <w:rPr/>
+      </w:pPr>
+      <w:r>
+        <w:rPr/>
+        <mc:AlternateContent>
+          <mc:Choice Requires="wps">
+            <w:drawing>
+              <wp:anchor behindDoc="0" distT="18415" distB="18415" distL="18415" distR="18415" simplePos="0" locked="0" layoutInCell="0" allowOverlap="1" relativeHeight="23">
                 <wp:simplePos x="0" y="0"/>
                 <wp:positionH relativeFrom="column">
                   <wp:posOffset>3375660</wp:posOffset>
@@ -2790,7 +2790,7 @@
         <mc:AlternateContent>
           <mc:Choice Requires="wps">
             <w:drawing>
-              <wp:anchor behindDoc="0" distT="0" distB="0" distL="0" distR="0" simplePos="0" locked="0" layoutInCell="0" allowOverlap="1" relativeHeight="29">
+              <wp:anchor behindDoc="0" distT="0" distB="0" distL="0" distR="0" simplePos="0" locked="0" layoutInCell="0" allowOverlap="1" relativeHeight="28">
                 <wp:simplePos x="0" y="0"/>
                 <wp:positionH relativeFrom="column">
                   <wp:posOffset>3535680</wp:posOffset>
@@ -2830,7 +2830,7 @@
                             <w:r>
                               <w:rPr>
                                 <w:sz w:val="22"/>
-                                <w:rFonts w:ascii="Calibri" w:hAnsi="Calibri" w:cs="DejaVu Sans"/>
+                                <w:rFonts w:ascii="Calibri" w:hAnsi="Calibri"/>
                                 <w:lang w:val="en-US"/>
                               </w:rPr>
                               <w:t>SPI</w:t>
@@ -2861,7 +2861,7 @@
                       <w:r>
                         <w:rPr>
                           <w:sz w:val="22"/>
-                          <w:rFonts w:ascii="Calibri" w:hAnsi="Calibri" w:cs="DejaVu Sans"/>
+                          <w:rFonts w:ascii="Calibri" w:hAnsi="Calibri"/>
                           <w:lang w:val="en-US"/>
                         </w:rPr>
                         <w:t>SPI</w:t>
@@ -2888,7 +2888,7 @@
         <mc:AlternateContent>
           <mc:Choice Requires="wps">
             <w:drawing>
-              <wp:anchor behindDoc="0" distT="0" distB="0" distL="0" distR="0" simplePos="0" locked="0" layoutInCell="0" allowOverlap="1" relativeHeight="28">
+              <wp:anchor behindDoc="0" distT="0" distB="0" distL="0" distR="0" simplePos="0" locked="0" layoutInCell="0" allowOverlap="1" relativeHeight="27">
                 <wp:simplePos x="0" y="0"/>
                 <wp:positionH relativeFrom="column">
                   <wp:posOffset>1315720</wp:posOffset>
@@ -2928,7 +2928,7 @@
                             <w:r>
                               <w:rPr>
                                 <w:sz w:val="22"/>
-                                <w:rFonts w:ascii="Calibri" w:hAnsi="Calibri" w:cs="DejaVu Sans"/>
+                                <w:rFonts w:ascii="Calibri" w:hAnsi="Calibri"/>
                                 <w:lang w:val="en-US"/>
                               </w:rPr>
                               <w:t>SPI</w:t>
@@ -2959,7 +2959,7 @@
                       <w:r>
                         <w:rPr>
                           <w:sz w:val="22"/>
-                          <w:rFonts w:ascii="Calibri" w:hAnsi="Calibri" w:cs="DejaVu Sans"/>
+                          <w:rFonts w:ascii="Calibri" w:hAnsi="Calibri"/>
                           <w:lang w:val="en-US"/>
                         </w:rPr>
                         <w:t>SPI</w:t>
@@ -2986,7 +2986,7 @@
         <mc:AlternateContent>
           <mc:Choice Requires="wps">
             <w:drawing>
-              <wp:anchor behindDoc="0" distT="18415" distB="18415" distL="18415" distR="18415" simplePos="0" locked="0" layoutInCell="0" allowOverlap="1" relativeHeight="22">
+              <wp:anchor behindDoc="0" distT="18415" distB="18415" distL="18415" distR="18415" simplePos="0" locked="0" layoutInCell="0" allowOverlap="1" relativeHeight="21">
                 <wp:simplePos x="0" y="0"/>
                 <wp:positionH relativeFrom="column">
                   <wp:posOffset>1187450</wp:posOffset>
@@ -3083,7 +3083,7 @@
                             <w:r>
                               <w:rPr>
                                 <w:sz w:val="22"/>
-                                <w:rFonts w:ascii="Calibri" w:hAnsi="Calibri" w:cs="DejaVu Sans"/>
+                                <w:rFonts w:ascii="Calibri" w:hAnsi="Calibri"/>
                                 <w:lang w:val="en-US"/>
                               </w:rPr>
                               <w:t>RUN</w:t>
@@ -3114,7 +3114,7 @@
                       <w:r>
                         <w:rPr>
                           <w:sz w:val="22"/>
-                          <w:rFonts w:ascii="Calibri" w:hAnsi="Calibri" w:cs="DejaVu Sans"/>
+                          <w:rFonts w:ascii="Calibri" w:hAnsi="Calibri"/>
                           <w:lang w:val="en-US"/>
                         </w:rPr>
                         <w:t>RUN</w:t>
@@ -3183,7 +3183,7 @@
                             <w:r>
                               <w:rPr>
                                 <w:sz w:val="22"/>
-                                <w:rFonts w:ascii="Calibri" w:hAnsi="Calibri" w:cs="DejaVu Sans"/>
+                                <w:rFonts w:ascii="Calibri" w:hAnsi="Calibri"/>
                                 <w:lang w:val="en-US"/>
                               </w:rPr>
                               <w:t>KAPCSOLÓ</w:t>
@@ -3215,7 +3215,7 @@
                       <w:r>
                         <w:rPr>
                           <w:sz w:val="22"/>
-                          <w:rFonts w:ascii="Calibri" w:hAnsi="Calibri" w:cs="DejaVu Sans"/>
+                          <w:rFonts w:ascii="Calibri" w:hAnsi="Calibri"/>
                           <w:lang w:val="en-US"/>
                         </w:rPr>
                         <w:t>KAPCSOLÓ</w:t>
@@ -3339,7 +3339,7 @@
                             <w:r>
                               <w:rPr>
                                 <w:sz w:val="22"/>
-                                <w:rFonts w:ascii="Calibri" w:hAnsi="Calibri" w:cs="DejaVu Sans"/>
+                                <w:rFonts w:ascii="Calibri" w:hAnsi="Calibri"/>
                                 <w:lang w:val="en-US"/>
                               </w:rPr>
                               <w:t>3 analóg feszültség</w:t>
@@ -3370,7 +3370,7 @@
                       <w:r>
                         <w:rPr>
                           <w:sz w:val="22"/>
-                          <w:rFonts w:ascii="Calibri" w:hAnsi="Calibri" w:cs="DejaVu Sans"/>
+                          <w:rFonts w:ascii="Calibri" w:hAnsi="Calibri"/>
                           <w:lang w:val="en-US"/>
                         </w:rPr>
                         <w:t>3 analóg feszültség</w:t>
@@ -3397,7 +3397,7 @@
         <mc:AlternateContent>
           <mc:Choice Requires="wps">
             <w:drawing>
-              <wp:anchor behindDoc="0" distT="0" distB="0" distL="0" distR="0" simplePos="0" locked="0" layoutInCell="0" allowOverlap="1" relativeHeight="31">
+              <wp:anchor behindDoc="0" distT="0" distB="0" distL="0" distR="0" simplePos="0" locked="0" layoutInCell="0" allowOverlap="1" relativeHeight="30">
                 <wp:simplePos x="0" y="0"/>
                 <wp:positionH relativeFrom="column">
                   <wp:posOffset>1250315</wp:posOffset>
@@ -3437,7 +3437,7 @@
                             <w:r>
                               <w:rPr>
                                 <w:sz w:val="22"/>
-                                <w:rFonts w:ascii="Calibri" w:hAnsi="Calibri" w:cs="DejaVu Sans"/>
+                                <w:rFonts w:ascii="Calibri" w:hAnsi="Calibri"/>
                                 <w:lang w:val="en-US"/>
                               </w:rPr>
                               <w:t>Vezérlő</w:t>
@@ -3452,7 +3452,7 @@
                             <w:r>
                               <w:rPr>
                                 <w:sz w:val="22"/>
-                                <w:rFonts w:ascii="Calibri" w:hAnsi="Calibri" w:cs="DejaVu Sans"/>
+                                <w:rFonts w:ascii="Calibri" w:hAnsi="Calibri"/>
                                 <w:lang w:val="en-US"/>
                               </w:rPr>
                               <w:t>jelek</w:t>
@@ -3483,7 +3483,7 @@
                       <w:r>
                         <w:rPr>
                           <w:sz w:val="22"/>
-                          <w:rFonts w:ascii="Calibri" w:hAnsi="Calibri" w:cs="DejaVu Sans"/>
+                          <w:rFonts w:ascii="Calibri" w:hAnsi="Calibri"/>
                           <w:lang w:val="en-US"/>
                         </w:rPr>
                         <w:t>Vezérlő</w:t>
@@ -3498,7 +3498,7 @@
                       <w:r>
                         <w:rPr>
                           <w:sz w:val="22"/>
-                          <w:rFonts w:ascii="Calibri" w:hAnsi="Calibri" w:cs="DejaVu Sans"/>
+                          <w:rFonts w:ascii="Calibri" w:hAnsi="Calibri"/>
                           <w:lang w:val="en-US"/>
                         </w:rPr>
                         <w:t>jelek</w:t>
@@ -3556,7 +3556,7 @@
                             <w:r>
                               <w:rPr>
                                 <w:sz w:val="22"/>
-                                <w:rFonts w:ascii="Calibri" w:hAnsi="Calibri" w:cs="DejaVu Sans"/>
+                                <w:rFonts w:ascii="Calibri" w:hAnsi="Calibri"/>
                                 <w:lang w:val="en-US"/>
                               </w:rPr>
                               <w:t>I/O pin</w:t>
@@ -3587,7 +3587,7 @@
                       <w:r>
                         <w:rPr>
                           <w:sz w:val="22"/>
-                          <w:rFonts w:ascii="Calibri" w:hAnsi="Calibri" w:cs="DejaVu Sans"/>
+                          <w:rFonts w:ascii="Calibri" w:hAnsi="Calibri"/>
                           <w:lang w:val="en-US"/>
                         </w:rPr>
                         <w:t>I/O pin</w:t>
@@ -3656,7 +3656,7 @@
                             <w:r>
                               <w:rPr>
                                 <w:sz w:val="22"/>
-                                <w:rFonts w:ascii="Calibri" w:hAnsi="Calibri" w:cs="DejaVu Sans"/>
+                                <w:rFonts w:ascii="Calibri" w:hAnsi="Calibri"/>
                                 <w:lang w:val="en-US"/>
                               </w:rPr>
                               <w:t>LED</w:t>
@@ -3688,7 +3688,7 @@
                       <w:r>
                         <w:rPr>
                           <w:sz w:val="22"/>
-                          <w:rFonts w:ascii="Calibri" w:hAnsi="Calibri" w:cs="DejaVu Sans"/>
+                          <w:rFonts w:ascii="Calibri" w:hAnsi="Calibri"/>
                           <w:lang w:val="en-US"/>
                         </w:rPr>
                         <w:t>LED</w:t>
@@ -3715,7 +3715,7 @@
         <mc:AlternateContent>
           <mc:Choice Requires="wps">
             <w:drawing>
-              <wp:anchor behindDoc="0" distT="18415" distB="18415" distL="18415" distR="18415" simplePos="0" locked="0" layoutInCell="0" allowOverlap="1" relativeHeight="25">
+              <wp:anchor behindDoc="0" distT="18415" distB="18415" distL="18415" distR="18415" simplePos="0" locked="0" layoutInCell="0" allowOverlap="1" relativeHeight="24">
                 <wp:simplePos x="0" y="0"/>
                 <wp:positionH relativeFrom="column">
                   <wp:posOffset>3375660</wp:posOffset>
@@ -3772,7 +3772,7 @@
         <mc:AlternateContent>
           <mc:Choice Requires="wps">
             <w:drawing>
-              <wp:anchor behindDoc="0" distT="18415" distB="18415" distL="18415" distR="18415" simplePos="0" locked="0" layoutInCell="0" allowOverlap="1" relativeHeight="27">
+              <wp:anchor behindDoc="0" distT="18415" distB="18415" distL="18415" distR="18415" simplePos="0" locked="0" layoutInCell="0" allowOverlap="1" relativeHeight="26">
                 <wp:simplePos x="0" y="0"/>
                 <wp:positionH relativeFrom="column">
                   <wp:posOffset>4104005</wp:posOffset>
@@ -3877,7 +3877,7 @@
                             <w:r>
                               <w:rPr>
                                 <w:sz w:val="22"/>
-                                <w:rFonts w:ascii="Calibri" w:hAnsi="Calibri" w:cs="DejaVu Sans"/>
+                                <w:rFonts w:ascii="Calibri" w:hAnsi="Calibri"/>
                                 <w:lang w:val="en-US"/>
                               </w:rPr>
                               <w:t>Analóg feszültésgek</w:t>
@@ -3908,7 +3908,7 @@
                       <w:r>
                         <w:rPr>
                           <w:sz w:val="22"/>
-                          <w:rFonts w:ascii="Calibri" w:hAnsi="Calibri" w:cs="DejaVu Sans"/>
+                          <w:rFonts w:ascii="Calibri" w:hAnsi="Calibri"/>
                           <w:lang w:val="en-US"/>
                         </w:rPr>
                         <w:t>Analóg feszültésgek</w:t>
@@ -3966,7 +3966,7 @@
                             <w:r>
                               <w:rPr>
                                 <w:sz w:val="22"/>
-                                <w:rFonts w:ascii="Calibri" w:hAnsi="Calibri" w:cs="DejaVu Sans"/>
+                                <w:rFonts w:ascii="Calibri" w:hAnsi="Calibri"/>
                                 <w:lang w:val="en-US"/>
                               </w:rPr>
                               <w:t>Kapcsolt jelek</w:t>
@@ -3997,7 +3997,7 @@
                       <w:r>
                         <w:rPr>
                           <w:sz w:val="22"/>
-                          <w:rFonts w:ascii="Calibri" w:hAnsi="Calibri" w:cs="DejaVu Sans"/>
+                          <w:rFonts w:ascii="Calibri" w:hAnsi="Calibri"/>
                           <w:lang w:val="en-US"/>
                         </w:rPr>
                         <w:t>Kapcsolt jelek</w:t>
@@ -4225,7 +4225,7 @@
       </w:pPr>
       <w:r>
         <w:drawing>
-          <wp:anchor behindDoc="0" distT="0" distB="0" distL="0" distR="0" simplePos="0" locked="0" layoutInCell="0" allowOverlap="1" relativeHeight="26">
+          <wp:anchor behindDoc="0" distT="0" distB="0" distL="0" distR="0" simplePos="0" locked="0" layoutInCell="0" allowOverlap="1" relativeHeight="32">
             <wp:simplePos x="0" y="0"/>
             <wp:positionH relativeFrom="column">
               <wp:posOffset>3563620</wp:posOffset>
@@ -4693,7 +4693,7 @@
       <w:r>
         <w:rPr/>
         <w:drawing>
-          <wp:anchor behindDoc="0" distT="0" distB="0" distL="114300" distR="114300" simplePos="0" locked="0" layoutInCell="0" allowOverlap="1" relativeHeight="20">
+          <wp:anchor behindDoc="0" distT="0" distB="0" distL="114300" distR="114300" simplePos="0" locked="0" layoutInCell="0" allowOverlap="1" relativeHeight="25">
             <wp:simplePos x="0" y="0"/>
             <wp:positionH relativeFrom="column">
               <wp:posOffset>316230</wp:posOffset>
@@ -5019,23 +5019,6 @@
     </w:pPr>
     <w:r>
       <w:rPr/>
-      <w:fldChar w:fldCharType="begin"/>
-    </w:r>
-    <w:r>
-      <w:rPr/>
-      <w:instrText> PAGE </w:instrText>
-    </w:r>
-    <w:r>
-      <w:rPr/>
-      <w:fldChar w:fldCharType="separate"/>
-    </w:r>
-    <w:r>
-      <w:rPr/>
-      <w:t>13</w:t>
-    </w:r>
-    <w:r>
-      <w:rPr/>
-      <w:fldChar w:fldCharType="end"/>
     </w:r>
   </w:p>
   <w:p>

</xml_diff>